<commit_message>
Updated installer and documentation.
git-svn-id: http://Marc-PC/svn/Full@174 85f15e0e-5137-b144-a863-98bd542365a3
</commit_message>
<xml_diff>
--- a/trunk/output-cohort-stats/trunk/deploy/docs/LANDIS-II Age Cohort Statistics v2.0 User Guide.docx
+++ b/trunk/output-cohort-stats/trunk/deploy/docs/LANDIS-II Age Cohort Statistics v2.0 User Guide.docx
@@ -3084,7 +3084,15 @@
           <w:sz w:val="20"/>
           <w:szCs w:val="20"/>
         </w:rPr>
-        <w:t>/cohort-stats/{species}-{statistic}-{</w:t>
+        <w:t>/cohort-stats/{spe</w:t>
+      </w:r>
+      <w:r>
+        <w:rPr>
+          <w:rFonts w:ascii="Courier New" w:hAnsi="Courier New" w:cs="Courier New"/>
+          <w:sz w:val="20"/>
+          <w:szCs w:val="20"/>
+        </w:rPr>
+        <w:t>cies}-{statistic}-{</w:t>
       </w:r>
       <w:proofErr w:type="spellStart"/>
       <w:r>
@@ -3111,7 +3119,7 @@
           <w:sz w:val="20"/>
           <w:szCs w:val="20"/>
         </w:rPr>
-        <w:t>gis</w:t>
+        <w:t>img</w:t>
       </w:r>
       <w:proofErr w:type="spellEnd"/>
     </w:p>
@@ -3273,7 +3281,15 @@
           <w:sz w:val="20"/>
           <w:szCs w:val="20"/>
         </w:rPr>
-        <w:t xml:space="preserve">   output/cohort-stats/AGE-{statistic}-{</w:t>
+        <w:t xml:space="preserve">   output/cohort-stat</w:t>
+      </w:r>
+      <w:r>
+        <w:rPr>
+          <w:rFonts w:ascii="Courier New" w:hAnsi="Courier New" w:cs="Courier New"/>
+          <w:sz w:val="20"/>
+          <w:szCs w:val="20"/>
+        </w:rPr>
+        <w:t>s/AGE-{statistic}-{</w:t>
       </w:r>
       <w:proofErr w:type="spellStart"/>
       <w:r>
@@ -3300,7 +3316,7 @@
           <w:sz w:val="20"/>
           <w:szCs w:val="20"/>
         </w:rPr>
-        <w:t>gis</w:t>
+        <w:t>img</w:t>
       </w:r>
       <w:proofErr w:type="spellEnd"/>
     </w:p>
@@ -3609,7 +3625,15 @@
           <w:sz w:val="20"/>
           <w:szCs w:val="20"/>
         </w:rPr>
-        <w:t>timestep</w:t>
+        <w:t>time</w:t>
+      </w:r>
+      <w:r>
+        <w:rPr>
+          <w:rFonts w:ascii="Courier New" w:hAnsi="Courier New" w:cs="Courier New"/>
+          <w:sz w:val="20"/>
+          <w:szCs w:val="20"/>
+        </w:rPr>
+        <w:t>step</w:t>
       </w:r>
       <w:proofErr w:type="spellEnd"/>
       <w:r>
@@ -3627,7 +3651,7 @@
           <w:sz w:val="20"/>
           <w:szCs w:val="20"/>
         </w:rPr>
-        <w:t>gis</w:t>
+        <w:t>img</w:t>
       </w:r>
       <w:proofErr w:type="spellEnd"/>
     </w:p>
@@ -4496,6 +4520,7 @@
   <w:style w:type="paragraph" w:default="1" w:styleId="Normal">
     <w:name w:val="Normal"/>
     <w:qFormat/>
+    <w:rsid w:val="00297BD4"/>
     <w:pPr>
       <w:spacing w:after="0" w:line="240" w:lineRule="auto"/>
     </w:pPr>
@@ -4511,6 +4536,7 @@
     <w:link w:val="Heading1Char"/>
     <w:uiPriority w:val="99"/>
     <w:qFormat/>
+    <w:rsid w:val="00297BD4"/>
     <w:pPr>
       <w:pageBreakBefore/>
       <w:numPr>
@@ -4532,6 +4558,7 @@
     <w:link w:val="Heading2Char"/>
     <w:uiPriority w:val="99"/>
     <w:qFormat/>
+    <w:rsid w:val="00297BD4"/>
     <w:pPr>
       <w:numPr>
         <w:ilvl w:val="1"/>
@@ -4552,6 +4579,7 @@
     <w:link w:val="Heading3Char"/>
     <w:uiPriority w:val="99"/>
     <w:qFormat/>
+    <w:rsid w:val="00297BD4"/>
     <w:pPr>
       <w:numPr>
         <w:ilvl w:val="2"/>
@@ -4572,6 +4600,7 @@
     <w:link w:val="Heading4Char"/>
     <w:uiPriority w:val="99"/>
     <w:qFormat/>
+    <w:rsid w:val="00297BD4"/>
     <w:pPr>
       <w:numPr>
         <w:ilvl w:val="3"/>
@@ -4595,6 +4624,7 @@
     <w:link w:val="Heading5Char"/>
     <w:uiPriority w:val="99"/>
     <w:qFormat/>
+    <w:rsid w:val="00297BD4"/>
     <w:pPr>
       <w:numPr>
         <w:ilvl w:val="4"/>
@@ -4619,6 +4649,7 @@
     <w:link w:val="Heading6Char"/>
     <w:uiPriority w:val="99"/>
     <w:qFormat/>
+    <w:rsid w:val="00297BD4"/>
     <w:pPr>
       <w:numPr>
         <w:ilvl w:val="5"/>
@@ -4641,6 +4672,7 @@
     <w:link w:val="Heading7Char"/>
     <w:uiPriority w:val="99"/>
     <w:qFormat/>
+    <w:rsid w:val="00297BD4"/>
     <w:pPr>
       <w:numPr>
         <w:ilvl w:val="6"/>
@@ -4657,6 +4689,7 @@
     <w:link w:val="Heading8Char"/>
     <w:uiPriority w:val="99"/>
     <w:qFormat/>
+    <w:rsid w:val="00297BD4"/>
     <w:pPr>
       <w:numPr>
         <w:ilvl w:val="7"/>
@@ -4677,6 +4710,7 @@
     <w:link w:val="Heading9Char"/>
     <w:uiPriority w:val="99"/>
     <w:qFormat/>
+    <w:rsid w:val="00297BD4"/>
     <w:pPr>
       <w:numPr>
         <w:ilvl w:val="8"/>
@@ -4693,8 +4727,9 @@
   </w:style>
   <w:style w:type="character" w:default="1" w:styleId="DefaultParagraphFont">
     <w:name w:val="Default Paragraph Font"/>
-    <w:uiPriority w:val="99"/>
+    <w:uiPriority w:val="1"/>
     <w:semiHidden/>
+    <w:unhideWhenUsed/>
   </w:style>
   <w:style w:type="table" w:default="1" w:styleId="TableNormal">
     <w:name w:val="Normal Table"/>
@@ -4723,6 +4758,7 @@
     <w:basedOn w:val="DefaultParagraphFont"/>
     <w:link w:val="Heading1"/>
     <w:uiPriority w:val="9"/>
+    <w:rsid w:val="00297BD4"/>
     <w:rPr>
       <w:rFonts w:asciiTheme="majorHAnsi" w:eastAsiaTheme="majorEastAsia" w:hAnsiTheme="majorHAnsi" w:cstheme="majorBidi"/>
       <w:b/>
@@ -4738,6 +4774,7 @@
     <w:link w:val="Heading2"/>
     <w:uiPriority w:val="9"/>
     <w:semiHidden/>
+    <w:rsid w:val="00297BD4"/>
     <w:rPr>
       <w:rFonts w:asciiTheme="majorHAnsi" w:eastAsiaTheme="majorEastAsia" w:hAnsiTheme="majorHAnsi" w:cstheme="majorBidi"/>
       <w:b/>
@@ -4754,6 +4791,7 @@
     <w:link w:val="Heading3"/>
     <w:uiPriority w:val="9"/>
     <w:semiHidden/>
+    <w:rsid w:val="00297BD4"/>
     <w:rPr>
       <w:rFonts w:asciiTheme="majorHAnsi" w:eastAsiaTheme="majorEastAsia" w:hAnsiTheme="majorHAnsi" w:cstheme="majorBidi"/>
       <w:b/>
@@ -4768,6 +4806,7 @@
     <w:link w:val="Heading4"/>
     <w:uiPriority w:val="9"/>
     <w:semiHidden/>
+    <w:rsid w:val="00297BD4"/>
     <w:rPr>
       <w:rFonts w:asciiTheme="minorHAnsi" w:eastAsiaTheme="minorEastAsia" w:hAnsiTheme="minorHAnsi" w:cstheme="minorBidi"/>
       <w:b/>
@@ -4782,6 +4821,7 @@
     <w:link w:val="Heading5"/>
     <w:uiPriority w:val="9"/>
     <w:semiHidden/>
+    <w:rsid w:val="00297BD4"/>
     <w:rPr>
       <w:rFonts w:asciiTheme="minorHAnsi" w:eastAsiaTheme="minorEastAsia" w:hAnsiTheme="minorHAnsi" w:cstheme="minorBidi"/>
       <w:b/>
@@ -4798,6 +4838,7 @@
     <w:link w:val="Heading6"/>
     <w:uiPriority w:val="9"/>
     <w:semiHidden/>
+    <w:rsid w:val="00297BD4"/>
     <w:rPr>
       <w:rFonts w:asciiTheme="minorHAnsi" w:eastAsiaTheme="minorEastAsia" w:hAnsiTheme="minorHAnsi" w:cstheme="minorBidi"/>
       <w:b/>
@@ -4810,6 +4851,7 @@
     <w:link w:val="Heading7"/>
     <w:uiPriority w:val="9"/>
     <w:semiHidden/>
+    <w:rsid w:val="00297BD4"/>
     <w:rPr>
       <w:rFonts w:asciiTheme="minorHAnsi" w:eastAsiaTheme="minorEastAsia" w:hAnsiTheme="minorHAnsi" w:cstheme="minorBidi"/>
       <w:sz w:val="24"/>
@@ -4822,6 +4864,7 @@
     <w:link w:val="Heading8"/>
     <w:uiPriority w:val="9"/>
     <w:semiHidden/>
+    <w:rsid w:val="00297BD4"/>
     <w:rPr>
       <w:rFonts w:asciiTheme="minorHAnsi" w:eastAsiaTheme="minorEastAsia" w:hAnsiTheme="minorHAnsi" w:cstheme="minorBidi"/>
       <w:i/>
@@ -4836,6 +4879,7 @@
     <w:link w:val="Heading9"/>
     <w:uiPriority w:val="9"/>
     <w:semiHidden/>
+    <w:rsid w:val="00297BD4"/>
     <w:rPr>
       <w:rFonts w:asciiTheme="majorHAnsi" w:eastAsiaTheme="majorEastAsia" w:hAnsiTheme="majorHAnsi" w:cstheme="majorBidi"/>
     </w:rPr>
@@ -4844,6 +4888,7 @@
     <w:name w:val="heading"/>
     <w:basedOn w:val="textbody"/>
     <w:uiPriority w:val="99"/>
+    <w:rsid w:val="00297BD4"/>
     <w:pPr>
       <w:keepNext/>
       <w:ind w:left="0" w:right="0"/>
@@ -4856,6 +4901,7 @@
     <w:name w:val="text: body"/>
     <w:basedOn w:val="Normal"/>
     <w:uiPriority w:val="99"/>
+    <w:rsid w:val="00297BD4"/>
     <w:pPr>
       <w:spacing w:after="120"/>
       <w:ind w:left="1152" w:right="1008"/>
@@ -4865,6 +4911,7 @@
     <w:name w:val="text"/>
     <w:basedOn w:val="Normal"/>
     <w:uiPriority w:val="99"/>
+    <w:rsid w:val="00297BD4"/>
     <w:pPr>
       <w:spacing w:before="120" w:after="120"/>
     </w:pPr>
@@ -4880,6 +4927,7 @@
     <w:link w:val="FootnoteTextChar"/>
     <w:uiPriority w:val="99"/>
     <w:semiHidden/>
+    <w:rsid w:val="00297BD4"/>
     <w:rPr>
       <w:sz w:val="20"/>
       <w:szCs w:val="20"/>
@@ -4891,6 +4939,7 @@
     <w:link w:val="FootnoteText"/>
     <w:uiPriority w:val="99"/>
     <w:semiHidden/>
+    <w:rsid w:val="00297BD4"/>
     <w:rPr>
       <w:sz w:val="20"/>
       <w:szCs w:val="20"/>
@@ -4901,6 +4950,7 @@
     <w:basedOn w:val="DefaultParagraphFont"/>
     <w:uiPriority w:val="99"/>
     <w:semiHidden/>
+    <w:rsid w:val="00297BD4"/>
     <w:rPr>
       <w:rFonts w:cs="Times New Roman"/>
       <w:vertAlign w:val="superscript"/>
@@ -4911,6 +4961,7 @@
     <w:basedOn w:val="Normal"/>
     <w:link w:val="HeaderChar"/>
     <w:uiPriority w:val="99"/>
+    <w:rsid w:val="00297BD4"/>
     <w:pPr>
       <w:pBdr>
         <w:top w:val="single" w:sz="8" w:space="3" w:color="auto"/>
@@ -4933,6 +4984,7 @@
     <w:link w:val="Header"/>
     <w:uiPriority w:val="99"/>
     <w:semiHidden/>
+    <w:rsid w:val="00297BD4"/>
     <w:rPr>
       <w:sz w:val="24"/>
       <w:szCs w:val="24"/>
@@ -4943,6 +4995,7 @@
     <w:basedOn w:val="Normal"/>
     <w:link w:val="FooterChar"/>
     <w:uiPriority w:val="99"/>
+    <w:rsid w:val="00297BD4"/>
     <w:pPr>
       <w:tabs>
         <w:tab w:val="center" w:pos="4680"/>
@@ -4961,6 +5014,7 @@
     <w:link w:val="Footer"/>
     <w:uiPriority w:val="99"/>
     <w:semiHidden/>
+    <w:rsid w:val="00297BD4"/>
     <w:rPr>
       <w:sz w:val="24"/>
       <w:szCs w:val="24"/>
@@ -4971,6 +5025,7 @@
     <w:basedOn w:val="text"/>
     <w:next w:val="text"/>
     <w:uiPriority w:val="99"/>
+    <w:rsid w:val="00297BD4"/>
     <w:pPr>
       <w:spacing w:before="0" w:after="0"/>
       <w:jc w:val="center"/>
@@ -4989,6 +5044,7 @@
     <w:link w:val="BalloonTextChar"/>
     <w:uiPriority w:val="99"/>
     <w:semiHidden/>
+    <w:rsid w:val="00297BD4"/>
     <w:rPr>
       <w:rFonts w:ascii="Tahoma" w:hAnsi="Tahoma" w:cs="Tahoma"/>
       <w:sz w:val="16"/>
@@ -5001,6 +5057,7 @@
     <w:link w:val="BalloonText"/>
     <w:uiPriority w:val="99"/>
     <w:semiHidden/>
+    <w:rsid w:val="00297BD4"/>
     <w:rPr>
       <w:rFonts w:ascii="Tahoma" w:hAnsi="Tahoma" w:cs="Tahoma"/>
       <w:sz w:val="16"/>
@@ -5011,6 +5068,7 @@
     <w:name w:val="table text"/>
     <w:basedOn w:val="text"/>
     <w:uiPriority w:val="99"/>
+    <w:rsid w:val="00297BD4"/>
     <w:pPr>
       <w:spacing w:before="40" w:after="40"/>
     </w:pPr>
@@ -5021,6 +5079,7 @@
     <w:next w:val="Normal"/>
     <w:uiPriority w:val="99"/>
     <w:qFormat/>
+    <w:rsid w:val="00297BD4"/>
     <w:pPr>
       <w:spacing w:before="120" w:after="120"/>
     </w:pPr>
@@ -5036,6 +5095,7 @@
     <w:basedOn w:val="tabletext"/>
     <w:next w:val="tabletext"/>
     <w:uiPriority w:val="99"/>
+    <w:rsid w:val="00297BD4"/>
     <w:pPr>
       <w:framePr w:hSpace="180" w:wrap="auto" w:vAnchor="page" w:hAnchor="margin" w:xAlign="center" w:y="1621"/>
       <w:pBdr>
@@ -5048,6 +5108,7 @@
     <w:basedOn w:val="Heading1"/>
     <w:next w:val="textbody"/>
     <w:uiPriority w:val="99"/>
+    <w:rsid w:val="00297BD4"/>
     <w:pPr>
       <w:numPr>
         <w:numId w:val="1"/>
@@ -5058,6 +5119,7 @@
     <w:name w:val="table caption"/>
     <w:basedOn w:val="figurecaption"/>
     <w:uiPriority w:val="99"/>
+    <w:rsid w:val="00297BD4"/>
     <w:pPr>
       <w:keepNext/>
       <w:spacing w:before="480"/>
@@ -5067,6 +5129,7 @@
     <w:name w:val="Equation"/>
     <w:basedOn w:val="textbody"/>
     <w:uiPriority w:val="99"/>
+    <w:rsid w:val="00297BD4"/>
     <w:pPr>
       <w:ind w:left="3420" w:hanging="1800"/>
     </w:pPr>
@@ -5077,6 +5140,7 @@
     <w:next w:val="Normal"/>
     <w:autoRedefine/>
     <w:uiPriority w:val="39"/>
+    <w:rsid w:val="00297BD4"/>
     <w:pPr>
       <w:spacing w:before="120" w:after="120"/>
     </w:pPr>
@@ -5094,6 +5158,7 @@
     <w:next w:val="Normal"/>
     <w:autoRedefine/>
     <w:uiPriority w:val="39"/>
+    <w:rsid w:val="00297BD4"/>
     <w:pPr>
       <w:ind w:left="240"/>
     </w:pPr>
@@ -5106,6 +5171,7 @@
     <w:name w:val="Hyperlink"/>
     <w:basedOn w:val="DefaultParagraphFont"/>
     <w:uiPriority w:val="99"/>
+    <w:rsid w:val="00297BD4"/>
     <w:rPr>
       <w:rFonts w:cs="Times New Roman"/>
       <w:color w:val="0000FF"/>
@@ -5118,6 +5184,7 @@
     <w:next w:val="Normal"/>
     <w:autoRedefine/>
     <w:uiPriority w:val="39"/>
+    <w:rsid w:val="00297BD4"/>
     <w:pPr>
       <w:ind w:left="480"/>
     </w:pPr>
@@ -5135,6 +5202,7 @@
     <w:autoRedefine/>
     <w:uiPriority w:val="99"/>
     <w:semiHidden/>
+    <w:rsid w:val="00297BD4"/>
     <w:pPr>
       <w:ind w:left="720"/>
     </w:pPr>
@@ -5150,6 +5218,7 @@
     <w:autoRedefine/>
     <w:uiPriority w:val="99"/>
     <w:semiHidden/>
+    <w:rsid w:val="00297BD4"/>
     <w:pPr>
       <w:ind w:left="960"/>
     </w:pPr>
@@ -5165,6 +5234,7 @@
     <w:autoRedefine/>
     <w:uiPriority w:val="99"/>
     <w:semiHidden/>
+    <w:rsid w:val="00297BD4"/>
     <w:pPr>
       <w:ind w:left="1200"/>
     </w:pPr>
@@ -5180,6 +5250,7 @@
     <w:autoRedefine/>
     <w:uiPriority w:val="99"/>
     <w:semiHidden/>
+    <w:rsid w:val="00297BD4"/>
     <w:pPr>
       <w:ind w:left="1440"/>
     </w:pPr>
@@ -5195,6 +5266,7 @@
     <w:autoRedefine/>
     <w:uiPriority w:val="99"/>
     <w:semiHidden/>
+    <w:rsid w:val="00297BD4"/>
     <w:pPr>
       <w:ind w:left="1680"/>
     </w:pPr>
@@ -5210,6 +5282,7 @@
     <w:autoRedefine/>
     <w:uiPriority w:val="99"/>
     <w:semiHidden/>
+    <w:rsid w:val="00297BD4"/>
     <w:pPr>
       <w:ind w:left="1920"/>
     </w:pPr>
@@ -5221,6 +5294,7 @@
   <w:style w:type="paragraph" w:customStyle="1" w:styleId="NormalText">
     <w:name w:val="Normal Text"/>
     <w:uiPriority w:val="99"/>
+    <w:rsid w:val="00297BD4"/>
     <w:pPr>
       <w:autoSpaceDE w:val="0"/>
       <w:autoSpaceDN w:val="0"/>
@@ -5237,6 +5311,7 @@
     <w:name w:val="text input file"/>
     <w:basedOn w:val="commandprompt"/>
     <w:uiPriority w:val="99"/>
+    <w:rsid w:val="00297BD4"/>
     <w:pPr>
       <w:spacing w:after="0"/>
     </w:pPr>
@@ -5245,6 +5320,7 @@
     <w:name w:val="command prompt"/>
     <w:basedOn w:val="textbody"/>
     <w:uiPriority w:val="99"/>
+    <w:rsid w:val="00297BD4"/>
     <w:pPr>
       <w:ind w:left="1498"/>
     </w:pPr>
@@ -5259,6 +5335,7 @@
     <w:basedOn w:val="Heading3"/>
     <w:next w:val="textbody"/>
     <w:uiPriority w:val="99"/>
+    <w:rsid w:val="00297BD4"/>
     <w:pPr>
       <w:tabs>
         <w:tab w:val="clear" w:pos="864"/>
@@ -5271,6 +5348,7 @@
     <w:name w:val="text file (wide)"/>
     <w:basedOn w:val="textinputfile"/>
     <w:uiPriority w:val="99"/>
+    <w:rsid w:val="00297BD4"/>
     <w:pPr>
       <w:ind w:left="432"/>
     </w:pPr>
@@ -5283,6 +5361,7 @@
     <w:name w:val="reference"/>
     <w:basedOn w:val="textbody"/>
     <w:uiPriority w:val="99"/>
+    <w:rsid w:val="00297BD4"/>
     <w:pPr>
       <w:ind w:left="1584" w:hanging="432"/>
     </w:pPr>
@@ -5291,6 +5370,7 @@
     <w:name w:val="title line"/>
     <w:basedOn w:val="Normal"/>
     <w:uiPriority w:val="99"/>
+    <w:rsid w:val="00297BD4"/>
     <w:pPr>
       <w:jc w:val="center"/>
     </w:pPr>
@@ -5305,6 +5385,7 @@
     <w:basedOn w:val="titleline"/>
     <w:next w:val="titleline"/>
     <w:uiPriority w:val="99"/>
+    <w:rsid w:val="00297BD4"/>
     <w:pPr>
       <w:spacing w:before="3240"/>
     </w:pPr>
@@ -5313,6 +5394,7 @@
     <w:name w:val="title line - small"/>
     <w:basedOn w:val="titleline"/>
     <w:uiPriority w:val="99"/>
+    <w:rsid w:val="00297BD4"/>
     <w:pPr>
       <w:spacing w:before="120"/>
     </w:pPr>

</xml_diff>